<commit_message>
Update [MS1]Proyecto - Grupo 7.docx
Modificacion Documentacion

Co-Authored-By: Julio Cotzo <juliocotzo11@gmail.com>
Co-Authored-By: Leonel Avila <leoavilac@users.noreply.github.com>
</commit_message>
<xml_diff>
--- a/[MS1]Proyecto - Grupo 7.docx
+++ b/[MS1]Proyecto - Grupo 7.docx
@@ -1,6 +1,6 @@
 
 <file path=word/document.xml><?xml version="1.0" encoding="utf-8"?>
-<w:document xmlns:wpc="http://schemas.microsoft.com/office/word/2010/wordprocessingCanvas" xmlns:cx="http://schemas.microsoft.com/office/drawing/2014/chartex" xmlns:cx1="http://schemas.microsoft.com/office/drawing/2015/9/8/chartex" xmlns:cx2="http://schemas.microsoft.com/office/drawing/2015/10/21/chartex" xmlns:cx3="http://schemas.microsoft.com/office/drawing/2016/5/9/chartex" xmlns:cx4="http://schemas.microsoft.com/office/drawing/2016/5/10/chartex" xmlns:cx5="http://schemas.microsoft.com/office/drawing/2016/5/11/chartex" xmlns:cx6="http://schemas.microsoft.com/office/drawing/2016/5/12/chartex" xmlns:cx7="http://schemas.microsoft.com/office/drawing/2016/5/13/chartex" xmlns:cx8="http://schemas.microsoft.com/office/drawing/2016/5/14/chartex" xmlns:mc="http://schemas.openxmlformats.org/markup-compatibility/2006" xmlns:aink="http://schemas.microsoft.com/office/drawing/2016/ink" xmlns:am3d="http://schemas.microsoft.com/office/drawing/2017/model3d" xmlns:o="urn:schemas-microsoft-com:office:office" xmlns:r="http://schemas.openxmlformats.org/officeDocument/2006/relationships" xmlns:m="http://schemas.openxmlformats.org/officeDocument/2006/math" xmlns:v="urn:schemas-microsoft-com:vml" xmlns:wp14="http://schemas.microsoft.com/office/word/2010/wordprocessingDrawing" xmlns:wp="http://schemas.openxmlformats.org/drawingml/2006/wordprocessingDrawing" xmlns:w10="urn:schemas-microsoft-com:office:word" xmlns:w="http://schemas.openxmlformats.org/wordprocessingml/2006/main" xmlns:w14="http://schemas.microsoft.com/office/word/2010/wordml" xmlns:w15="http://schemas.microsoft.com/office/word/2012/wordml" xmlns:w16cid="http://schemas.microsoft.com/office/word/2016/wordml/cid" xmlns:w16se="http://schemas.microsoft.com/office/word/2015/wordml/symex" xmlns:wpg="http://schemas.microsoft.com/office/word/2010/wordprocessingGroup" xmlns:wpi="http://schemas.microsoft.com/office/word/2010/wordprocessingInk" xmlns:wne="http://schemas.microsoft.com/office/word/2006/wordml" xmlns:wps="http://schemas.microsoft.com/office/word/2010/wordprocessingShape" mc:Ignorable="w14 w15 w16se w16cid wp14">
+<w:document xmlns:wpc="http://schemas.microsoft.com/office/word/2010/wordprocessingCanvas" xmlns:cx="http://schemas.microsoft.com/office/drawing/2014/chartex" xmlns:mc="http://schemas.openxmlformats.org/markup-compatibility/2006" xmlns:o="urn:schemas-microsoft-com:office:office" xmlns:r="http://schemas.openxmlformats.org/officeDocument/2006/relationships" xmlns:m="http://schemas.openxmlformats.org/officeDocument/2006/math" xmlns:v="urn:schemas-microsoft-com:vml" xmlns:wp14="http://schemas.microsoft.com/office/word/2010/wordprocessingDrawing" xmlns:wp="http://schemas.openxmlformats.org/drawingml/2006/wordprocessingDrawing" xmlns:w10="urn:schemas-microsoft-com:office:word" xmlns:w="http://schemas.openxmlformats.org/wordprocessingml/2006/main" xmlns:w14="http://schemas.microsoft.com/office/word/2010/wordml" xmlns:w15="http://schemas.microsoft.com/office/word/2012/wordml" xmlns:w16se="http://schemas.microsoft.com/office/word/2015/wordml/symex" xmlns:wpg="http://schemas.microsoft.com/office/word/2010/wordprocessingGroup" xmlns:wpi="http://schemas.microsoft.com/office/word/2010/wordprocessingInk" xmlns:wne="http://schemas.microsoft.com/office/word/2006/wordml" xmlns:wps="http://schemas.microsoft.com/office/word/2010/wordprocessingShape" mc:Ignorable="w14 w15 w16se wp14">
   <w:body>
     <w:p>
       <w:pPr>
@@ -17,6 +17,7 @@
           <w:noProof/>
           <w:sz w:val="24"/>
           <w:szCs w:val="24"/>
+          <w:lang w:val="en-US"/>
         </w:rPr>
         <w:drawing>
           <wp:anchor distT="0" distB="0" distL="114300" distR="114300" simplePos="0" relativeHeight="251659264" behindDoc="1" locked="0" layoutInCell="1" allowOverlap="1" wp14:anchorId="15798B14" wp14:editId="72D94AD7">
@@ -48,7 +49,7 @@
                           <a14:useLocalDpi xmlns:a14="http://schemas.microsoft.com/office/drawing/2010/main" val="0"/>
                         </a:ext>
                         <a:ext uri="{96DAC541-7B7A-43D3-8B79-37D633B846F1}">
-                          <asvg:svgBlip xmlns:asvg="http://schemas.microsoft.com/office/drawing/2016/SVG/main" r:embed="rId7"/>
+                          <asvg:svgBlip xmlns:asvg="http://schemas.microsoft.com/office/drawing/2016/SVG/main" xmlns:w16cid="http://schemas.microsoft.com/office/word/2016/wordml/cid" xmlns:w="http://schemas.openxmlformats.org/wordprocessingml/2006/main" xmlns:w10="urn:schemas-microsoft-com:office:word" xmlns:v="urn:schemas-microsoft-com:vml" xmlns:o="urn:schemas-microsoft-com:office:office" xmlns:am3d="http://schemas.microsoft.com/office/drawing/2017/model3d" xmlns:aink="http://schemas.microsoft.com/office/drawing/2016/ink" xmlns:cx8="http://schemas.microsoft.com/office/drawing/2016/5/14/chartex" xmlns:cx7="http://schemas.microsoft.com/office/drawing/2016/5/13/chartex" xmlns:cx6="http://schemas.microsoft.com/office/drawing/2016/5/12/chartex" xmlns:cx5="http://schemas.microsoft.com/office/drawing/2016/5/11/chartex" xmlns:cx4="http://schemas.microsoft.com/office/drawing/2016/5/10/chartex" xmlns:cx3="http://schemas.microsoft.com/office/drawing/2016/5/9/chartex" xmlns:cx2="http://schemas.microsoft.com/office/drawing/2015/10/21/chartex" xmlns:cx1="http://schemas.microsoft.com/office/drawing/2015/9/8/chartex" xmlns="" r:embed="rId7"/>
                         </a:ext>
                       </a:extLst>
                     </a:blip>
@@ -466,7 +467,7 @@
     </w:p>
     <w:tbl>
       <w:tblPr>
-        <w:tblStyle w:val="TableGrid"/>
+        <w:tblStyle w:val="Tablaconcuadrcula"/>
         <w:tblW w:w="0" w:type="auto"/>
         <w:tblLook w:val="04A0" w:firstRow="1" w:lastRow="0" w:firstColumn="1" w:lastColumn="0" w:noHBand="0" w:noVBand="1"/>
       </w:tblPr>
@@ -492,7 +493,6 @@
                 <w:szCs w:val="24"/>
               </w:rPr>
             </w:pPr>
-            <w:proofErr w:type="gramStart"/>
             <w:r>
               <w:rPr>
                 <w:rFonts w:ascii="Avenir Next LT Pro" w:hAnsi="Avenir Next LT Pro"/>
@@ -504,7 +504,6 @@
               </w:rPr>
               <w:t>CARNET</w:t>
             </w:r>
-            <w:proofErr w:type="gramEnd"/>
           </w:p>
         </w:tc>
         <w:tc>
@@ -585,16 +584,14 @@
               </w:rPr>
               <w:t xml:space="preserve">Juan Pablo </w:t>
             </w:r>
-            <w:proofErr w:type="spellStart"/>
             <w:r>
               <w:rPr>
                 <w:rFonts w:ascii="Avenir Next LT Pro" w:hAnsi="Avenir Next LT Pro"/>
                 <w:sz w:val="24"/>
                 <w:szCs w:val="24"/>
               </w:rPr>
-              <w:t>Juarez</w:t>
+              <w:t>Juárez</w:t>
             </w:r>
-            <w:proofErr w:type="spellEnd"/>
             <w:r>
               <w:rPr>
                 <w:rFonts w:ascii="Avenir Next LT Pro" w:hAnsi="Avenir Next LT Pro"/>
@@ -603,16 +600,14 @@
               </w:rPr>
               <w:t xml:space="preserve"> </w:t>
             </w:r>
-            <w:proofErr w:type="spellStart"/>
             <w:r>
               <w:rPr>
                 <w:rFonts w:ascii="Avenir Next LT Pro" w:hAnsi="Avenir Next LT Pro"/>
                 <w:sz w:val="24"/>
                 <w:szCs w:val="24"/>
               </w:rPr>
-              <w:t>Lopez</w:t>
+              <w:t>López</w:t>
             </w:r>
-            <w:proofErr w:type="spellEnd"/>
           </w:p>
         </w:tc>
       </w:tr>
@@ -845,7 +840,6 @@
           <w:szCs w:val="32"/>
           <w:highlight w:val="yellow"/>
         </w:rPr>
-        <w:lastRenderedPageBreak/>
         <w:t>MODELO DE SIMULACIÓN</w:t>
       </w:r>
       <w:r>
@@ -881,7 +875,18 @@
           <w:szCs w:val="32"/>
           <w:highlight w:val="yellow"/>
         </w:rPr>
-        <w:t>PARA ELECCIONES GENERALES</w:t>
+        <w:t>PARA ELECCIONES GENERALE</w:t>
+      </w:r>
+      <w:r>
+        <w:rPr>
+          <w:rFonts w:ascii="Avenir Next LT Pro" w:hAnsi="Avenir Next LT Pro"/>
+          <w:b/>
+          <w:bCs/>
+          <w:sz w:val="32"/>
+          <w:szCs w:val="32"/>
+          <w:highlight w:val="yellow"/>
+        </w:rPr>
+        <w:t>S 2019</w:t>
       </w:r>
     </w:p>
     <w:p>
@@ -968,7 +973,7 @@
       <w:hyperlink r:id="rId8" w:history="1">
         <w:r>
           <w:rPr>
-            <w:rStyle w:val="Hyperlink"/>
+            <w:rStyle w:val="Hipervnculo"/>
             <w:rFonts w:ascii="Avenir Next LT Pro" w:hAnsi="Avenir Next LT Pro"/>
             <w:sz w:val="24"/>
             <w:szCs w:val="24"/>
@@ -1027,7 +1032,17 @@
           <w:sz w:val="24"/>
           <w:szCs w:val="24"/>
         </w:rPr>
-        <w:t xml:space="preserve">Durante la simulación del siguiente modelo se </w:t>
+        <w:t>Durante la simulac</w:t>
+      </w:r>
+      <w:bookmarkStart w:id="0" w:name="_GoBack"/>
+      <w:bookmarkEnd w:id="0"/>
+      <w:r>
+        <w:rPr>
+          <w:rFonts w:ascii="Avenir Next LT Pro" w:hAnsi="Avenir Next LT Pro"/>
+          <w:sz w:val="24"/>
+          <w:szCs w:val="24"/>
+        </w:rPr>
+        <w:t xml:space="preserve">ión del siguiente modelo se </w:t>
       </w:r>
       <w:r>
         <w:rPr>
@@ -1127,6 +1142,7 @@
           <w:noProof/>
           <w:sz w:val="24"/>
           <w:szCs w:val="24"/>
+          <w:lang w:val="en-US"/>
         </w:rPr>
         <w:drawing>
           <wp:inline distT="0" distB="0" distL="0" distR="0" wp14:anchorId="47D2462C" wp14:editId="10CBFBD5">
@@ -1212,7 +1228,7 @@
     </w:p>
     <w:p>
       <w:pPr>
-        <w:pStyle w:val="ListParagraph"/>
+        <w:pStyle w:val="Prrafodelista"/>
         <w:numPr>
           <w:ilvl w:val="0"/>
           <w:numId w:val="3"/>
@@ -1258,7 +1274,7 @@
     </w:p>
     <w:p>
       <w:pPr>
-        <w:pStyle w:val="ListParagraph"/>
+        <w:pStyle w:val="Prrafodelista"/>
         <w:numPr>
           <w:ilvl w:val="0"/>
           <w:numId w:val="3"/>
@@ -1314,7 +1330,7 @@
     </w:p>
     <w:p>
       <w:pPr>
-        <w:pStyle w:val="ListParagraph"/>
+        <w:pStyle w:val="Prrafodelista"/>
         <w:numPr>
           <w:ilvl w:val="0"/>
           <w:numId w:val="3"/>
@@ -1350,7 +1366,7 @@
     </w:p>
     <w:p>
       <w:pPr>
-        <w:pStyle w:val="ListParagraph"/>
+        <w:pStyle w:val="Prrafodelista"/>
         <w:numPr>
           <w:ilvl w:val="0"/>
           <w:numId w:val="3"/>
@@ -1386,7 +1402,7 @@
     </w:p>
     <w:p>
       <w:pPr>
-        <w:pStyle w:val="ListParagraph"/>
+        <w:pStyle w:val="Prrafodelista"/>
         <w:spacing w:after="0"/>
         <w:jc w:val="both"/>
         <w:rPr>
@@ -1446,13 +1462,13 @@
           <w:szCs w:val="24"/>
         </w:rPr>
       </w:pPr>
-      <w:bookmarkStart w:id="0" w:name="_GoBack"/>
       <w:r>
         <w:rPr>
           <w:rFonts w:ascii="Avenir Next LT Pro" w:hAnsi="Avenir Next LT Pro"/>
           <w:noProof/>
           <w:sz w:val="24"/>
           <w:szCs w:val="24"/>
+          <w:lang w:val="en-US"/>
         </w:rPr>
         <w:lastRenderedPageBreak/>
         <w:drawing>
@@ -1469,7 +1485,6 @@
           </wp:inline>
         </w:drawing>
       </w:r>
-      <w:bookmarkEnd w:id="0"/>
     </w:p>
     <w:p>
       <w:pPr>
@@ -1493,7 +1508,7 @@
 </file>
 
 <file path=word/numbering.xml><?xml version="1.0" encoding="utf-8"?>
-<w:numbering xmlns:wpc="http://schemas.microsoft.com/office/word/2010/wordprocessingCanvas" xmlns:cx="http://schemas.microsoft.com/office/drawing/2014/chartex" xmlns:cx1="http://schemas.microsoft.com/office/drawing/2015/9/8/chartex" xmlns:cx2="http://schemas.microsoft.com/office/drawing/2015/10/21/chartex" xmlns:cx3="http://schemas.microsoft.com/office/drawing/2016/5/9/chartex" xmlns:cx4="http://schemas.microsoft.com/office/drawing/2016/5/10/chartex" xmlns:cx5="http://schemas.microsoft.com/office/drawing/2016/5/11/chartex" xmlns:cx6="http://schemas.microsoft.com/office/drawing/2016/5/12/chartex" xmlns:cx7="http://schemas.microsoft.com/office/drawing/2016/5/13/chartex" xmlns:cx8="http://schemas.microsoft.com/office/drawing/2016/5/14/chartex" xmlns:mc="http://schemas.openxmlformats.org/markup-compatibility/2006" xmlns:aink="http://schemas.microsoft.com/office/drawing/2016/ink" xmlns:am3d="http://schemas.microsoft.com/office/drawing/2017/model3d" xmlns:o="urn:schemas-microsoft-com:office:office" xmlns:r="http://schemas.openxmlformats.org/officeDocument/2006/relationships" xmlns:m="http://schemas.openxmlformats.org/officeDocument/2006/math" xmlns:v="urn:schemas-microsoft-com:vml" xmlns:wp14="http://schemas.microsoft.com/office/word/2010/wordprocessingDrawing" xmlns:wp="http://schemas.openxmlformats.org/drawingml/2006/wordprocessingDrawing" xmlns:w10="urn:schemas-microsoft-com:office:word" xmlns:w="http://schemas.openxmlformats.org/wordprocessingml/2006/main" xmlns:w14="http://schemas.microsoft.com/office/word/2010/wordml" xmlns:w15="http://schemas.microsoft.com/office/word/2012/wordml" xmlns:w16cid="http://schemas.microsoft.com/office/word/2016/wordml/cid" xmlns:w16se="http://schemas.microsoft.com/office/word/2015/wordml/symex" xmlns:wpg="http://schemas.microsoft.com/office/word/2010/wordprocessingGroup" xmlns:wpi="http://schemas.microsoft.com/office/word/2010/wordprocessingInk" xmlns:wne="http://schemas.microsoft.com/office/word/2006/wordml" xmlns:wps="http://schemas.microsoft.com/office/word/2010/wordprocessingShape" mc:Ignorable="w14 w15 w16se w16cid wp14">
+<w:numbering xmlns:wpc="http://schemas.microsoft.com/office/word/2010/wordprocessingCanvas" xmlns:cx="http://schemas.microsoft.com/office/drawing/2014/chartex" xmlns:mc="http://schemas.openxmlformats.org/markup-compatibility/2006" xmlns:o="urn:schemas-microsoft-com:office:office" xmlns:r="http://schemas.openxmlformats.org/officeDocument/2006/relationships" xmlns:m="http://schemas.openxmlformats.org/officeDocument/2006/math" xmlns:v="urn:schemas-microsoft-com:vml" xmlns:wp14="http://schemas.microsoft.com/office/word/2010/wordprocessingDrawing" xmlns:wp="http://schemas.openxmlformats.org/drawingml/2006/wordprocessingDrawing" xmlns:w10="urn:schemas-microsoft-com:office:word" xmlns:w="http://schemas.openxmlformats.org/wordprocessingml/2006/main" xmlns:w14="http://schemas.microsoft.com/office/word/2010/wordml" xmlns:w15="http://schemas.microsoft.com/office/word/2012/wordml" xmlns:w16se="http://schemas.microsoft.com/office/word/2015/wordml/symex" xmlns:wpg="http://schemas.microsoft.com/office/word/2010/wordprocessingGroup" xmlns:wpi="http://schemas.microsoft.com/office/word/2010/wordprocessingInk" xmlns:wne="http://schemas.microsoft.com/office/word/2006/wordml" xmlns:wps="http://schemas.microsoft.com/office/word/2010/wordprocessingShape" mc:Ignorable="w14 w15 w16se wp14">
   <w:abstractNum w:abstractNumId="0" w15:restartNumberingAfterBreak="0">
     <w:nsid w:val="14245583"/>
     <w:multiLevelType w:val="hybridMultilevel"/>
@@ -1845,7 +1860,7 @@
 </file>
 
 <file path=word/styles.xml><?xml version="1.0" encoding="utf-8"?>
-<w:styles xmlns:mc="http://schemas.openxmlformats.org/markup-compatibility/2006" xmlns:r="http://schemas.openxmlformats.org/officeDocument/2006/relationships" xmlns:w="http://schemas.openxmlformats.org/wordprocessingml/2006/main" xmlns:w14="http://schemas.microsoft.com/office/word/2010/wordml" xmlns:w15="http://schemas.microsoft.com/office/word/2012/wordml" xmlns:w16cid="http://schemas.microsoft.com/office/word/2016/wordml/cid" xmlns:w16se="http://schemas.microsoft.com/office/word/2015/wordml/symex" mc:Ignorable="w14 w15 w16se w16cid">
+<w:styles xmlns:mc="http://schemas.openxmlformats.org/markup-compatibility/2006" xmlns:r="http://schemas.openxmlformats.org/officeDocument/2006/relationships" xmlns:w="http://schemas.openxmlformats.org/wordprocessingml/2006/main" xmlns:w14="http://schemas.microsoft.com/office/word/2010/wordml" xmlns:w15="http://schemas.microsoft.com/office/word/2012/wordml" xmlns:w16se="http://schemas.microsoft.com/office/word/2015/wordml/symex" mc:Ignorable="w14 w15 w16se">
   <w:docDefaults>
     <w:rPrDefault>
       <w:rPr>
@@ -1861,7 +1876,7 @@
       </w:pPr>
     </w:pPrDefault>
   </w:docDefaults>
-  <w:latentStyles w:defLockedState="0" w:defUIPriority="99" w:defSemiHidden="0" w:defUnhideWhenUsed="0" w:defQFormat="0" w:count="376">
+  <w:latentStyles w:defLockedState="0" w:defUIPriority="99" w:defSemiHidden="0" w:defUnhideWhenUsed="0" w:defQFormat="0" w:count="371">
     <w:lsdException w:name="Normal" w:uiPriority="0" w:qFormat="1"/>
     <w:lsdException w:name="heading 1" w:uiPriority="9" w:qFormat="1"/>
     <w:lsdException w:name="heading 2" w:semiHidden="1" w:uiPriority="9" w:unhideWhenUsed="1" w:qFormat="1"/>
@@ -2233,11 +2248,6 @@
     <w:lsdException w:name="List Table 5 Dark Accent 6" w:uiPriority="50"/>
     <w:lsdException w:name="List Table 6 Colorful Accent 6" w:uiPriority="51"/>
     <w:lsdException w:name="List Table 7 Colorful Accent 6" w:uiPriority="52"/>
-    <w:lsdException w:name="Mention" w:semiHidden="1" w:unhideWhenUsed="1"/>
-    <w:lsdException w:name="Smart Hyperlink" w:semiHidden="1" w:unhideWhenUsed="1"/>
-    <w:lsdException w:name="Hashtag" w:semiHidden="1" w:unhideWhenUsed="1"/>
-    <w:lsdException w:name="Unresolved Mention" w:semiHidden="1" w:unhideWhenUsed="1"/>
-    <w:lsdException w:name="Smart Link" w:semiHidden="1" w:unhideWhenUsed="1"/>
   </w:latentStyles>
   <w:style w:type="paragraph" w:default="1" w:styleId="Normal">
     <w:name w:val="Normal"/>
@@ -2247,13 +2257,13 @@
       <w:lang w:val="es-GT"/>
     </w:rPr>
   </w:style>
-  <w:style w:type="character" w:default="1" w:styleId="DefaultParagraphFont">
+  <w:style w:type="character" w:default="1" w:styleId="Fuentedeprrafopredeter">
     <w:name w:val="Default Paragraph Font"/>
     <w:uiPriority w:val="1"/>
     <w:semiHidden/>
     <w:unhideWhenUsed/>
   </w:style>
-  <w:style w:type="table" w:default="1" w:styleId="TableNormal">
+  <w:style w:type="table" w:default="1" w:styleId="Tablanormal">
     <w:name w:val="Normal Table"/>
     <w:uiPriority w:val="99"/>
     <w:semiHidden/>
@@ -2268,7 +2278,7 @@
       </w:tblCellMar>
     </w:tblPr>
   </w:style>
-  <w:style w:type="numbering" w:default="1" w:styleId="NoList">
+  <w:style w:type="numbering" w:default="1" w:styleId="Sinlista">
     <w:name w:val="No List"/>
     <w:uiPriority w:val="99"/>
     <w:semiHidden/>
@@ -2290,7 +2300,7 @@
   </w:style>
   <w:style w:type="character" w:customStyle="1" w:styleId="NormalArialNovaChar">
     <w:name w:val="Normal Arial Nova Char"/>
-    <w:basedOn w:val="DefaultParagraphFont"/>
+    <w:basedOn w:val="Fuentedeprrafopredeter"/>
     <w:link w:val="NormalArialNova"/>
     <w:rsid w:val="00EB0A9E"/>
     <w:rPr>
@@ -2299,9 +2309,9 @@
       <w:lang w:val="es-GT"/>
     </w:rPr>
   </w:style>
-  <w:style w:type="table" w:styleId="TableGrid">
+  <w:style w:type="table" w:styleId="Tablaconcuadrcula">
     <w:name w:val="Table Grid"/>
-    <w:basedOn w:val="TableNormal"/>
+    <w:basedOn w:val="Tablanormal"/>
     <w:uiPriority w:val="39"/>
     <w:rsid w:val="00AB3F91"/>
     <w:pPr>
@@ -2318,9 +2328,9 @@
       </w:tblBorders>
     </w:tblPr>
   </w:style>
-  <w:style w:type="character" w:styleId="Hyperlink">
+  <w:style w:type="character" w:styleId="Hipervnculo">
     <w:name w:val="Hyperlink"/>
-    <w:basedOn w:val="DefaultParagraphFont"/>
+    <w:basedOn w:val="Fuentedeprrafopredeter"/>
     <w:uiPriority w:val="99"/>
     <w:unhideWhenUsed/>
     <w:rsid w:val="00AB3F91"/>
@@ -2329,7 +2339,7 @@
       <w:u w:val="single"/>
     </w:rPr>
   </w:style>
-  <w:style w:type="paragraph" w:styleId="ListParagraph">
+  <w:style w:type="paragraph" w:styleId="Prrafodelista">
     <w:name w:val="List Paragraph"/>
     <w:basedOn w:val="Normal"/>
     <w:uiPriority w:val="34"/>
@@ -2346,7 +2356,7 @@
 <file path=word/charts/chart1.xml><?xml version="1.0" encoding="utf-8"?>
 <c:chartSpace xmlns:c="http://schemas.openxmlformats.org/drawingml/2006/chart" xmlns:a="http://schemas.openxmlformats.org/drawingml/2006/main" xmlns:r="http://schemas.openxmlformats.org/officeDocument/2006/relationships" xmlns:c16r2="http://schemas.microsoft.com/office/drawing/2015/06/chart">
   <c:date1904 val="0"/>
-  <c:lang val="en-US"/>
+  <c:lang val="es-ES"/>
   <c:roundedCorners val="0"/>
   <mc:AlternateContent xmlns:mc="http://schemas.openxmlformats.org/markup-compatibility/2006">
     <mc:Choice xmlns:c14="http://schemas.microsoft.com/office/drawing/2007/8/2/chart" Requires="c14">
@@ -2537,6 +2547,7 @@
     </c:plotArea>
     <c:plotVisOnly val="1"/>
     <c:dispBlanksAs val="gap"/>
+    <c:showDLblsOverMax val="0"/>
     <c:extLst>
       <c:ext xmlns:c16r3="http://schemas.microsoft.com/office/drawing/2017/03/chart" uri="{56B9EC1D-385E-4148-901F-78D8002777C0}">
         <c16r3:dataDisplayOptions16>
@@ -2544,7 +2555,6 @@
         </c16r3:dataDisplayOptions16>
       </c:ext>
     </c:extLst>
-    <c:showDLblsOverMax val="0"/>
   </c:chart>
   <c:spPr>
     <a:solidFill>
@@ -2575,7 +2585,7 @@
 <file path=word/charts/chart2.xml><?xml version="1.0" encoding="utf-8"?>
 <c:chartSpace xmlns:c="http://schemas.openxmlformats.org/drawingml/2006/chart" xmlns:a="http://schemas.openxmlformats.org/drawingml/2006/main" xmlns:r="http://schemas.openxmlformats.org/officeDocument/2006/relationships" xmlns:c16r2="http://schemas.microsoft.com/office/drawing/2015/06/chart">
   <c:date1904 val="0"/>
-  <c:lang val="en-US"/>
+  <c:lang val="es-ES"/>
   <c:roundedCorners val="0"/>
   <mc:AlternateContent xmlns:mc="http://schemas.openxmlformats.org/markup-compatibility/2006">
     <mc:Choice xmlns:c14="http://schemas.microsoft.com/office/drawing/2007/8/2/chart" Requires="c14">
@@ -2981,6 +2991,7 @@
     </c:legend>
     <c:plotVisOnly val="1"/>
     <c:dispBlanksAs val="gap"/>
+    <c:showDLblsOverMax val="0"/>
     <c:extLst>
       <c:ext xmlns:c16r3="http://schemas.microsoft.com/office/drawing/2017/03/chart" uri="{56B9EC1D-385E-4148-901F-78D8002777C0}">
         <c16r3:dataDisplayOptions16>
@@ -2988,7 +2999,6 @@
         </c16r3:dataDisplayOptions16>
       </c:ext>
     </c:extLst>
-    <c:showDLblsOverMax val="0"/>
   </c:chart>
   <c:spPr>
     <a:solidFill>
@@ -4419,7 +4429,7 @@
 </file>
 
 <file path=customXml/itemProps1.xml><?xml version="1.0" encoding="utf-8"?>
-<ds:datastoreItem xmlns:ds="http://schemas.openxmlformats.org/officeDocument/2006/customXml" ds:itemID="{F4C9DDAA-7C63-4B2C-9DE9-7EA04EC28A66}">
+<ds:datastoreItem xmlns:ds="http://schemas.openxmlformats.org/officeDocument/2006/customXml" ds:itemID="{4F79CA67-9E3B-4EAC-90FC-EF4E8FC75CA4}">
   <ds:schemaRefs>
     <ds:schemaRef ds:uri="http://schemas.openxmlformats.org/officeDocument/2006/bibliography"/>
   </ds:schemaRefs>

</xml_diff>